<commit_message>
pulled frontend backend setup last sessions
</commit_message>
<xml_diff>
--- a/Starting a project with Git from scratch while setting up a React and MongoDB stack.docx
+++ b/Starting a project with Git from scratch while setting up a React and MongoDB stack.docx
@@ -2319,20 +2319,286 @@
           <w:rFonts w:ascii="Times New Roman" w:eastAsia="Times New Roman" w:hAnsi="Times New Roman" w:cs="Times New Roman"/>
           <w:sz w:val="24"/>
           <w:szCs w:val="24"/>
-          <w:lang w:val="en-US"/>
-        </w:rPr>
-      </w:pPr>
-    </w:p>
-    <w:p>
-      <w:pPr>
-        <w:spacing w:before="100" w:beforeAutospacing="1" w:after="100" w:afterAutospacing="1" w:line="240" w:lineRule="auto"/>
-        <w:rPr>
-          <w:rFonts w:ascii="Times New Roman" w:eastAsia="Times New Roman" w:hAnsi="Times New Roman" w:cs="Times New Roman"/>
-          <w:sz w:val="24"/>
-          <w:szCs w:val="24"/>
-          <w:lang w:val="en-US"/>
-        </w:rPr>
-      </w:pPr>
+          <w:highlight w:val="red"/>
+          <w:lang w:val="en-US"/>
+        </w:rPr>
+      </w:pPr>
+      <w:r>
+        <w:rPr>
+          <w:rFonts w:ascii="Times New Roman" w:eastAsia="Times New Roman" w:hAnsi="Times New Roman" w:cs="Times New Roman"/>
+          <w:sz w:val="24"/>
+          <w:szCs w:val="24"/>
+          <w:highlight w:val="red"/>
+          <w:lang w:val="en-US"/>
+        </w:rPr>
+        <w:t xml:space="preserve">$ </w:t>
+      </w:r>
+      <w:proofErr w:type="spellStart"/>
+      <w:proofErr w:type="gramStart"/>
+      <w:r>
+        <w:rPr>
+          <w:rFonts w:ascii="Times New Roman" w:eastAsia="Times New Roman" w:hAnsi="Times New Roman" w:cs="Times New Roman"/>
+          <w:sz w:val="24"/>
+          <w:szCs w:val="24"/>
+          <w:highlight w:val="red"/>
+          <w:lang w:val="en-US"/>
+        </w:rPr>
+        <w:t>git</w:t>
+      </w:r>
+      <w:proofErr w:type="spellEnd"/>
+      <w:proofErr w:type="gramEnd"/>
+      <w:r>
+        <w:rPr>
+          <w:rFonts w:ascii="Times New Roman" w:eastAsia="Times New Roman" w:hAnsi="Times New Roman" w:cs="Times New Roman"/>
+          <w:sz w:val="24"/>
+          <w:szCs w:val="24"/>
+          <w:highlight w:val="red"/>
+          <w:lang w:val="en-US"/>
+        </w:rPr>
+        <w:t xml:space="preserve"> push -u origin main</w:t>
+      </w:r>
+    </w:p>
+    <w:p>
+      <w:pPr>
+        <w:spacing w:before="100" w:beforeAutospacing="1" w:after="100" w:afterAutospacing="1" w:line="240" w:lineRule="auto"/>
+        <w:rPr>
+          <w:rFonts w:ascii="Times New Roman" w:eastAsia="Times New Roman" w:hAnsi="Times New Roman" w:cs="Times New Roman"/>
+          <w:sz w:val="24"/>
+          <w:szCs w:val="24"/>
+          <w:highlight w:val="red"/>
+          <w:lang w:val="en-US"/>
+        </w:rPr>
+      </w:pPr>
+      <w:proofErr w:type="gramStart"/>
+      <w:r>
+        <w:rPr>
+          <w:rFonts w:ascii="Times New Roman" w:eastAsia="Times New Roman" w:hAnsi="Times New Roman" w:cs="Times New Roman"/>
+          <w:sz w:val="24"/>
+          <w:szCs w:val="24"/>
+          <w:highlight w:val="red"/>
+          <w:lang w:val="en-US"/>
+        </w:rPr>
+        <w:t>error</w:t>
+      </w:r>
+      <w:proofErr w:type="gramEnd"/>
+      <w:r>
+        <w:rPr>
+          <w:rFonts w:ascii="Times New Roman" w:eastAsia="Times New Roman" w:hAnsi="Times New Roman" w:cs="Times New Roman"/>
+          <w:sz w:val="24"/>
+          <w:szCs w:val="24"/>
+          <w:highlight w:val="red"/>
+          <w:lang w:val="en-US"/>
+        </w:rPr>
+        <w:t xml:space="preserve">: </w:t>
+      </w:r>
+      <w:proofErr w:type="spellStart"/>
+      <w:r>
+        <w:rPr>
+          <w:rFonts w:ascii="Times New Roman" w:eastAsia="Times New Roman" w:hAnsi="Times New Roman" w:cs="Times New Roman"/>
+          <w:sz w:val="24"/>
+          <w:szCs w:val="24"/>
+          <w:highlight w:val="red"/>
+          <w:lang w:val="en-US"/>
+        </w:rPr>
+        <w:t>src</w:t>
+      </w:r>
+      <w:proofErr w:type="spellEnd"/>
+      <w:r>
+        <w:rPr>
+          <w:rFonts w:ascii="Times New Roman" w:eastAsia="Times New Roman" w:hAnsi="Times New Roman" w:cs="Times New Roman"/>
+          <w:sz w:val="24"/>
+          <w:szCs w:val="24"/>
+          <w:highlight w:val="red"/>
+          <w:lang w:val="en-US"/>
+        </w:rPr>
+        <w:t xml:space="preserve"> </w:t>
+      </w:r>
+      <w:proofErr w:type="spellStart"/>
+      <w:r>
+        <w:rPr>
+          <w:rFonts w:ascii="Times New Roman" w:eastAsia="Times New Roman" w:hAnsi="Times New Roman" w:cs="Times New Roman"/>
+          <w:sz w:val="24"/>
+          <w:szCs w:val="24"/>
+          <w:highlight w:val="red"/>
+          <w:lang w:val="en-US"/>
+        </w:rPr>
+        <w:t>refspec</w:t>
+      </w:r>
+      <w:proofErr w:type="spellEnd"/>
+      <w:r>
+        <w:rPr>
+          <w:rFonts w:ascii="Times New Roman" w:eastAsia="Times New Roman" w:hAnsi="Times New Roman" w:cs="Times New Roman"/>
+          <w:sz w:val="24"/>
+          <w:szCs w:val="24"/>
+          <w:highlight w:val="red"/>
+          <w:lang w:val="en-US"/>
+        </w:rPr>
+        <w:t xml:space="preserve"> main does not match any</w:t>
+      </w:r>
+    </w:p>
+    <w:p>
+      <w:pPr>
+        <w:spacing w:before="100" w:beforeAutospacing="1" w:after="100" w:afterAutospacing="1" w:line="240" w:lineRule="auto"/>
+        <w:jc w:val="both"/>
+        <w:rPr>
+          <w:rFonts w:ascii="Times New Roman" w:eastAsia="Times New Roman" w:hAnsi="Times New Roman" w:cs="Times New Roman"/>
+          <w:sz w:val="24"/>
+          <w:szCs w:val="24"/>
+          <w:lang w:val="en-US"/>
+        </w:rPr>
+      </w:pPr>
+      <w:proofErr w:type="gramStart"/>
+      <w:r>
+        <w:rPr>
+          <w:rFonts w:ascii="Times New Roman" w:eastAsia="Times New Roman" w:hAnsi="Times New Roman" w:cs="Times New Roman"/>
+          <w:sz w:val="24"/>
+          <w:szCs w:val="24"/>
+          <w:highlight w:val="red"/>
+          <w:lang w:val="en-US"/>
+        </w:rPr>
+        <w:t>error</w:t>
+      </w:r>
+      <w:proofErr w:type="gramEnd"/>
+      <w:r>
+        <w:rPr>
+          <w:rFonts w:ascii="Times New Roman" w:eastAsia="Times New Roman" w:hAnsi="Times New Roman" w:cs="Times New Roman"/>
+          <w:sz w:val="24"/>
+          <w:szCs w:val="24"/>
+          <w:highlight w:val="red"/>
+          <w:lang w:val="en-US"/>
+        </w:rPr>
+        <w:t>: failed to push some refs to 'https://github.com/IshaPatel-1992/ReactReviewApp.git'</w:t>
+      </w:r>
+    </w:p>
+    <w:p>
+      <w:pPr>
+        <w:spacing w:before="100" w:beforeAutospacing="1" w:after="100" w:afterAutospacing="1" w:line="240" w:lineRule="auto"/>
+        <w:rPr>
+          <w:rFonts w:ascii="Times New Roman" w:eastAsia="Times New Roman" w:hAnsi="Times New Roman" w:cs="Times New Roman"/>
+          <w:sz w:val="24"/>
+          <w:szCs w:val="24"/>
+          <w:lang w:val="en-US"/>
+        </w:rPr>
+      </w:pPr>
+      <w:proofErr w:type="spellStart"/>
+      <w:proofErr w:type="gramStart"/>
+      <w:r>
+        <w:rPr>
+          <w:rFonts w:ascii="Times New Roman" w:eastAsia="Times New Roman" w:hAnsi="Times New Roman" w:cs="Times New Roman"/>
+          <w:sz w:val="24"/>
+          <w:szCs w:val="24"/>
+          <w:lang w:val="en-US"/>
+        </w:rPr>
+        <w:t>git</w:t>
+      </w:r>
+      <w:proofErr w:type="spellEnd"/>
+      <w:proofErr w:type="gramEnd"/>
+      <w:r>
+        <w:rPr>
+          <w:rFonts w:ascii="Times New Roman" w:eastAsia="Times New Roman" w:hAnsi="Times New Roman" w:cs="Times New Roman"/>
+          <w:sz w:val="24"/>
+          <w:szCs w:val="24"/>
+          <w:lang w:val="en-US"/>
+        </w:rPr>
+        <w:t xml:space="preserve"> add .</w:t>
+      </w:r>
+    </w:p>
+    <w:p>
+      <w:pPr>
+        <w:spacing w:before="100" w:beforeAutospacing="1" w:after="100" w:afterAutospacing="1" w:line="240" w:lineRule="auto"/>
+        <w:rPr>
+          <w:rFonts w:ascii="Times New Roman" w:eastAsia="Times New Roman" w:hAnsi="Times New Roman" w:cs="Times New Roman"/>
+          <w:sz w:val="24"/>
+          <w:szCs w:val="24"/>
+          <w:lang w:val="en-US"/>
+        </w:rPr>
+      </w:pPr>
+      <w:proofErr w:type="spellStart"/>
+      <w:proofErr w:type="gramStart"/>
+      <w:r>
+        <w:rPr>
+          <w:rFonts w:ascii="Times New Roman" w:eastAsia="Times New Roman" w:hAnsi="Times New Roman" w:cs="Times New Roman"/>
+          <w:sz w:val="24"/>
+          <w:szCs w:val="24"/>
+          <w:lang w:val="en-US"/>
+        </w:rPr>
+        <w:t>git</w:t>
+      </w:r>
+      <w:proofErr w:type="spellEnd"/>
+      <w:proofErr w:type="gramEnd"/>
+      <w:r>
+        <w:rPr>
+          <w:rFonts w:ascii="Times New Roman" w:eastAsia="Times New Roman" w:hAnsi="Times New Roman" w:cs="Times New Roman"/>
+          <w:sz w:val="24"/>
+          <w:szCs w:val="24"/>
+          <w:lang w:val="en-US"/>
+        </w:rPr>
+        <w:t xml:space="preserve"> commit –m “initial commit”</w:t>
+      </w:r>
+    </w:p>
+    <w:p>
+      <w:pPr>
+        <w:spacing w:before="100" w:beforeAutospacing="1" w:after="100" w:afterAutospacing="1" w:line="240" w:lineRule="auto"/>
+        <w:rPr>
+          <w:rFonts w:ascii="Times New Roman" w:eastAsia="Times New Roman" w:hAnsi="Times New Roman" w:cs="Times New Roman"/>
+          <w:sz w:val="24"/>
+          <w:szCs w:val="24"/>
+          <w:lang w:val="en-US"/>
+        </w:rPr>
+      </w:pPr>
+      <w:proofErr w:type="spellStart"/>
+      <w:proofErr w:type="gramStart"/>
+      <w:r>
+        <w:rPr>
+          <w:rFonts w:ascii="Times New Roman" w:eastAsia="Times New Roman" w:hAnsi="Times New Roman" w:cs="Times New Roman"/>
+          <w:sz w:val="24"/>
+          <w:szCs w:val="24"/>
+          <w:lang w:val="en-US"/>
+        </w:rPr>
+        <w:t>git</w:t>
+      </w:r>
+      <w:proofErr w:type="spellEnd"/>
+      <w:proofErr w:type="gramEnd"/>
+      <w:r>
+        <w:rPr>
+          <w:rFonts w:ascii="Times New Roman" w:eastAsia="Times New Roman" w:hAnsi="Times New Roman" w:cs="Times New Roman"/>
+          <w:sz w:val="24"/>
+          <w:szCs w:val="24"/>
+          <w:lang w:val="en-US"/>
+        </w:rPr>
+        <w:t xml:space="preserve"> branch –M main</w:t>
+      </w:r>
+    </w:p>
+    <w:p>
+      <w:pPr>
+        <w:spacing w:before="100" w:beforeAutospacing="1" w:after="100" w:afterAutospacing="1" w:line="240" w:lineRule="auto"/>
+        <w:rPr>
+          <w:rFonts w:ascii="Times New Roman" w:eastAsia="Times New Roman" w:hAnsi="Times New Roman" w:cs="Times New Roman"/>
+          <w:sz w:val="24"/>
+          <w:szCs w:val="24"/>
+          <w:lang w:val="en-US"/>
+        </w:rPr>
+      </w:pPr>
+      <w:proofErr w:type="spellStart"/>
+      <w:r>
+        <w:rPr>
+          <w:rFonts w:ascii="Times New Roman" w:eastAsia="Times New Roman" w:hAnsi="Times New Roman" w:cs="Times New Roman"/>
+          <w:sz w:val="24"/>
+          <w:szCs w:val="24"/>
+          <w:lang w:val="en-US"/>
+        </w:rPr>
+        <w:t>git</w:t>
+      </w:r>
+      <w:proofErr w:type="spellEnd"/>
+      <w:r>
+        <w:rPr>
+          <w:rFonts w:ascii="Times New Roman" w:eastAsia="Times New Roman" w:hAnsi="Times New Roman" w:cs="Times New Roman"/>
+          <w:sz w:val="24"/>
+          <w:szCs w:val="24"/>
+          <w:lang w:val="en-US"/>
+        </w:rPr>
+        <w:t xml:space="preserve"> push –u origin main</w:t>
+      </w:r>
     </w:p>
     <w:p>
       <w:pPr>
@@ -2735,6 +3001,7 @@
           <w:szCs w:val="36"/>
           <w:lang w:val="en-US"/>
         </w:rPr>
+        <w:lastRenderedPageBreak/>
         <w:t>git</w:t>
       </w:r>
       <w:proofErr w:type="spellEnd"/>
@@ -4404,7 +4671,7 @@
   <a:extraClrSchemeLst/>
   <a:extLst>
     <a:ext uri="{05A4C25C-085E-4340-85A3-A5531E510DB2}">
-      <thm15:themeFamily xmlns="" xmlns:thm15="http://schemas.microsoft.com/office/thememl/2012/main" name="Office Theme" id="{62F939B6-93AF-4DB8-9C6B-D6C7DFDC589F}" vid="{4A3C46E8-61CC-4603-A589-7422A47A8E4A}"/>
+      <thm15:themeFamily xmlns:thm15="http://schemas.microsoft.com/office/thememl/2012/main" xmlns="" name="Office Theme" id="{62F939B6-93AF-4DB8-9C6B-D6C7DFDC589F}" vid="{4A3C46E8-61CC-4603-A589-7422A47A8E4A}"/>
     </a:ext>
   </a:extLst>
 </a:theme>

</xml_diff>